<commit_message>
Some code refactoring and updates
</commit_message>
<xml_diff>
--- a/Отчет о проделанной работе.docx
+++ b/Отчет о проделанной работе.docx
@@ -1499,7 +1499,6 @@
       <w:pPr>
         <w:jc w:val="both"/>
         <w:rPr>
-          <w:b/>
           <w:sz w:val="24"/>
         </w:rPr>
       </w:pPr>
@@ -1521,7 +1520,132 @@
         <w:rPr>
           <w:sz w:val="24"/>
         </w:rPr>
-        <w:t>Оформил платн</w:t>
+        <w:t xml:space="preserve">Оформил платную подписку для сервисов </w:t>
+      </w:r>
+      <w:r>
+        <w:rPr>
+          <w:sz w:val="24"/>
+          <w:lang w:val="en-GB"/>
+        </w:rPr>
+        <w:t>Azure</w:t>
+      </w:r>
+      <w:r>
+        <w:rPr>
+          <w:sz w:val="24"/>
+        </w:rPr>
+        <w:t xml:space="preserve">, </w:t>
+      </w:r>
+      <w:r>
+        <w:rPr>
+          <w:sz w:val="24"/>
+        </w:rPr>
+        <w:t>после этого искал способы отправить в эти сервисы сразу несколько картинок. Такого способа не нашел, и решил отправлять их по одной через цикл.</w:t>
+      </w:r>
+    </w:p>
+    <w:p>
+      <w:pPr>
+        <w:jc w:val="both"/>
+        <w:rPr>
+          <w:b/>
+          <w:sz w:val="24"/>
+        </w:rPr>
+      </w:pPr>
+      <w:r>
+        <w:rPr>
+          <w:b/>
+          <w:sz w:val="24"/>
+        </w:rPr>
+        <w:t>13.10.2020:</w:t>
+      </w:r>
+      <w:r>
+        <w:rPr>
+          <w:sz w:val="24"/>
+        </w:rPr>
+        <w:t xml:space="preserve"> </w:t>
+      </w:r>
+      <w:r>
+        <w:rPr>
+          <w:sz w:val="24"/>
+        </w:rPr>
+        <w:t xml:space="preserve">Занимался </w:t>
+      </w:r>
+      <w:proofErr w:type="spellStart"/>
+      <w:r>
+        <w:rPr>
+          <w:sz w:val="24"/>
+        </w:rPr>
+        <w:t>рефакторингом</w:t>
+      </w:r>
+      <w:proofErr w:type="spellEnd"/>
+      <w:r>
+        <w:rPr>
+          <w:sz w:val="24"/>
+        </w:rPr>
+        <w:t xml:space="preserve">, подключил </w:t>
+      </w:r>
+      <w:proofErr w:type="spellStart"/>
+      <w:r>
+        <w:rPr>
+          <w:sz w:val="24"/>
+          <w:lang w:val="en-GB"/>
+        </w:rPr>
+        <w:t>appsettings</w:t>
+      </w:r>
+      <w:proofErr w:type="spellEnd"/>
+      <w:r>
+        <w:rPr>
+          <w:sz w:val="24"/>
+        </w:rPr>
+        <w:t>.</w:t>
+      </w:r>
+      <w:proofErr w:type="spellStart"/>
+      <w:r>
+        <w:rPr>
+          <w:sz w:val="24"/>
+          <w:lang w:val="en-GB"/>
+        </w:rPr>
+        <w:t>json</w:t>
+      </w:r>
+      <w:proofErr w:type="spellEnd"/>
+      <w:r>
+        <w:rPr>
+          <w:sz w:val="24"/>
+        </w:rPr>
+        <w:t xml:space="preserve"> </w:t>
+      </w:r>
+      <w:r>
+        <w:rPr>
+          <w:sz w:val="24"/>
+        </w:rPr>
+        <w:t xml:space="preserve">файл, удалил ненужные части кода, после этого нашел пример для вытягивания из </w:t>
+      </w:r>
+      <w:proofErr w:type="spellStart"/>
+      <w:r>
+        <w:rPr>
+          <w:sz w:val="24"/>
+          <w:lang w:val="en-GB"/>
+        </w:rPr>
+        <w:t>Json</w:t>
+      </w:r>
+      <w:proofErr w:type="spellEnd"/>
+      <w:r>
+        <w:rPr>
+          <w:sz w:val="24"/>
+        </w:rPr>
+        <w:t xml:space="preserve"> </w:t>
+      </w:r>
+      <w:r>
+        <w:rPr>
+          <w:sz w:val="24"/>
+        </w:rPr>
+        <w:t xml:space="preserve">данных для их сохранения, перенес в проект и пока что </w:t>
+      </w:r>
+      <w:proofErr w:type="spellStart"/>
+      <w:r>
+        <w:rPr>
+          <w:sz w:val="24"/>
+        </w:rPr>
+        <w:t>заком</w:t>
       </w:r>
       <w:bookmarkStart w:id="0" w:name="_GoBack"/>
       <w:bookmarkEnd w:id="0"/>
@@ -1529,26 +1653,14 @@
         <w:rPr>
           <w:sz w:val="24"/>
         </w:rPr>
-        <w:t xml:space="preserve">ую подписку для сервисов </w:t>
-      </w:r>
-      <w:r>
-        <w:rPr>
-          <w:sz w:val="24"/>
-          <w:lang w:val="en-GB"/>
-        </w:rPr>
-        <w:t>Azure</w:t>
-      </w:r>
-      <w:r>
-        <w:rPr>
-          <w:sz w:val="24"/>
-        </w:rPr>
-        <w:t xml:space="preserve">, </w:t>
-      </w:r>
-      <w:r>
-        <w:rPr>
-          <w:sz w:val="24"/>
-        </w:rPr>
-        <w:t>после этого искал способы отправить в эти сервисы сразу несколько картинок. Такого способа не нашел, и решил отправлять их по одной через цикл.</w:t>
+        <w:t>ентил</w:t>
+      </w:r>
+      <w:proofErr w:type="spellEnd"/>
+      <w:r>
+        <w:rPr>
+          <w:sz w:val="24"/>
+        </w:rPr>
+        <w:t>.</w:t>
       </w:r>
     </w:p>
     <w:sectPr>

</xml_diff>